<commit_message>
Hadoop done via virtual machine
</commit_message>
<xml_diff>
--- a/Hadoop/Ambari.docx
+++ b/Hadoop/Ambari.docx
@@ -5,9 +5,9 @@
     <w:p>
       <w:r>
         <w:drawing>
-          <wp:inline distT="0" distB="0" distL="0" distR="0" wp14:anchorId="3193C78A" wp14:editId="22591321">
-            <wp:extent cx="5274310" cy="3655695"/>
-            <wp:effectExtent l="0" t="0" r="2540" b="1905"/>
+          <wp:inline distT="0" distB="0" distL="0" distR="0" wp14:anchorId="275EE787" wp14:editId="127B0181">
+            <wp:extent cx="5274310" cy="2945765"/>
+            <wp:effectExtent l="0" t="0" r="2540" b="6985"/>
             <wp:docPr id="1" name="Picture 1"/>
             <wp:cNvGraphicFramePr>
               <a:graphicFrameLocks xmlns:a="http://schemas.openxmlformats.org/drawingml/2006/main" noChangeAspect="1"/>
@@ -28,7 +28,7 @@
                   <pic:spPr>
                     <a:xfrm>
                       <a:off x="0" y="0"/>
-                      <a:ext cx="5274310" cy="3655695"/>
+                      <a:ext cx="5274310" cy="2945765"/>
                     </a:xfrm>
                     <a:prstGeom prst="rect">
                       <a:avLst/>
@@ -43,6 +43,9 @@
     </w:p>
     <w:p>
       <w:r>
+        <w:rPr>
+          <w:noProof/>
+        </w:rPr>
         <w:drawing>
           <wp:inline distT="0" distB="0" distL="0" distR="0" wp14:anchorId="250F875E" wp14:editId="1411B4AA">
             <wp:extent cx="5274310" cy="3712210"/>
@@ -81,6 +84,22 @@
       </w:r>
     </w:p>
     <w:p/>
+    <w:p/>
+    <w:p/>
+    <w:p/>
+    <w:p/>
+    <w:p/>
+    <w:p/>
+    <w:p/>
+    <w:p>
+      <w:r>
+        <w:lastRenderedPageBreak/>
+        <w:t>http://192.168.1.130:8080/#/login</w:t>
+      </w:r>
+      <w:r>
+        <w:t>:</w:t>
+      </w:r>
+    </w:p>
     <w:p>
       <w:r>
         <w:t xml:space="preserve">Username: </w:t>
@@ -101,6 +120,107 @@
       </w:r>
       <w:proofErr w:type="spellEnd"/>
     </w:p>
+    <w:p>
+      <w:r>
+        <w:drawing>
+          <wp:inline distT="0" distB="0" distL="0" distR="0" wp14:anchorId="7142EF0E" wp14:editId="6495C23B">
+            <wp:extent cx="5274310" cy="2182495"/>
+            <wp:effectExtent l="0" t="0" r="2540" b="8255"/>
+            <wp:docPr id="3" name="Picture 3"/>
+            <wp:cNvGraphicFramePr>
+              <a:graphicFrameLocks xmlns:a="http://schemas.openxmlformats.org/drawingml/2006/main" noChangeAspect="1"/>
+            </wp:cNvGraphicFramePr>
+            <a:graphic xmlns:a="http://schemas.openxmlformats.org/drawingml/2006/main">
+              <a:graphicData uri="http://schemas.openxmlformats.org/drawingml/2006/picture">
+                <pic:pic xmlns:pic="http://schemas.openxmlformats.org/drawingml/2006/picture">
+                  <pic:nvPicPr>
+                    <pic:cNvPr id="1" name=""/>
+                    <pic:cNvPicPr/>
+                  </pic:nvPicPr>
+                  <pic:blipFill>
+                    <a:blip r:embed="rId7">
+                      <a:extLst>
+                        <a:ext uri="{BEBA8EAE-BF5A-486C-A8C5-ECC9F3942E4B}">
+                          <a14:imgProps xmlns:a14="http://schemas.microsoft.com/office/drawing/2010/main">
+                            <a14:imgLayer r:embed="rId8">
+                              <a14:imgEffect>
+                                <a14:sharpenSoften amount="50000"/>
+                              </a14:imgEffect>
+                            </a14:imgLayer>
+                          </a14:imgProps>
+                        </a:ext>
+                      </a:extLst>
+                    </a:blip>
+                    <a:stretch>
+                      <a:fillRect/>
+                    </a:stretch>
+                  </pic:blipFill>
+                  <pic:spPr>
+                    <a:xfrm>
+                      <a:off x="0" y="0"/>
+                      <a:ext cx="5274310" cy="2182495"/>
+                    </a:xfrm>
+                    <a:prstGeom prst="rect">
+                      <a:avLst/>
+                    </a:prstGeom>
+                  </pic:spPr>
+                </pic:pic>
+              </a:graphicData>
+            </a:graphic>
+          </wp:inline>
+        </w:drawing>
+      </w:r>
+    </w:p>
+    <w:p/>
+    <w:p>
+      <w:r>
+        <w:t>Ambari interface:</w:t>
+      </w:r>
+    </w:p>
+    <w:p>
+      <w:r>
+        <w:drawing>
+          <wp:inline distT="0" distB="0" distL="0" distR="0" wp14:anchorId="02A8E6EF" wp14:editId="198A40EA">
+            <wp:extent cx="5274310" cy="3422015"/>
+            <wp:effectExtent l="0" t="0" r="2540" b="6985"/>
+            <wp:docPr id="4" name="Picture 4"/>
+            <wp:cNvGraphicFramePr>
+              <a:graphicFrameLocks xmlns:a="http://schemas.openxmlformats.org/drawingml/2006/main" noChangeAspect="1"/>
+            </wp:cNvGraphicFramePr>
+            <a:graphic xmlns:a="http://schemas.openxmlformats.org/drawingml/2006/main">
+              <a:graphicData uri="http://schemas.openxmlformats.org/drawingml/2006/picture">
+                <pic:pic xmlns:pic="http://schemas.openxmlformats.org/drawingml/2006/picture">
+                  <pic:nvPicPr>
+                    <pic:cNvPr id="1" name=""/>
+                    <pic:cNvPicPr/>
+                  </pic:nvPicPr>
+                  <pic:blipFill>
+                    <a:blip r:embed="rId9"/>
+                    <a:stretch>
+                      <a:fillRect/>
+                    </a:stretch>
+                  </pic:blipFill>
+                  <pic:spPr>
+                    <a:xfrm>
+                      <a:off x="0" y="0"/>
+                      <a:ext cx="5274310" cy="3422015"/>
+                    </a:xfrm>
+                    <a:prstGeom prst="rect">
+                      <a:avLst/>
+                    </a:prstGeom>
+                  </pic:spPr>
+                </pic:pic>
+              </a:graphicData>
+            </a:graphic>
+          </wp:inline>
+        </w:drawing>
+      </w:r>
+    </w:p>
+    <w:p/>
+    <w:p/>
+    <w:p/>
+    <w:p/>
+    <w:p/>
     <w:p/>
     <w:p/>
     <w:p>
@@ -159,6 +279,45 @@
       </w:r>
     </w:p>
     <w:p>
+      <w:r>
+        <w:drawing>
+          <wp:inline distT="0" distB="0" distL="0" distR="0" wp14:anchorId="1AACA44D" wp14:editId="5BFA45F1">
+            <wp:extent cx="5274310" cy="1168400"/>
+            <wp:effectExtent l="0" t="0" r="2540" b="0"/>
+            <wp:docPr id="6" name="Picture 6"/>
+            <wp:cNvGraphicFramePr>
+              <a:graphicFrameLocks xmlns:a="http://schemas.openxmlformats.org/drawingml/2006/main" noChangeAspect="1"/>
+            </wp:cNvGraphicFramePr>
+            <a:graphic xmlns:a="http://schemas.openxmlformats.org/drawingml/2006/main">
+              <a:graphicData uri="http://schemas.openxmlformats.org/drawingml/2006/picture">
+                <pic:pic xmlns:pic="http://schemas.openxmlformats.org/drawingml/2006/picture">
+                  <pic:nvPicPr>
+                    <pic:cNvPr id="1" name=""/>
+                    <pic:cNvPicPr/>
+                  </pic:nvPicPr>
+                  <pic:blipFill>
+                    <a:blip r:embed="rId10"/>
+                    <a:stretch>
+                      <a:fillRect/>
+                    </a:stretch>
+                  </pic:blipFill>
+                  <pic:spPr>
+                    <a:xfrm>
+                      <a:off x="0" y="0"/>
+                      <a:ext cx="5274310" cy="1168400"/>
+                    </a:xfrm>
+                    <a:prstGeom prst="rect">
+                      <a:avLst/>
+                    </a:prstGeom>
+                  </pic:spPr>
+                </pic:pic>
+              </a:graphicData>
+            </a:graphic>
+          </wp:inline>
+        </w:drawing>
+      </w:r>
+    </w:p>
+    <w:p>
       <w:pPr>
         <w:pStyle w:val="ListParagraph"/>
         <w:numPr>
@@ -208,6 +367,45 @@
       </w:r>
     </w:p>
     <w:p>
+      <w:r>
+        <w:drawing>
+          <wp:inline distT="0" distB="0" distL="0" distR="0" wp14:anchorId="3CC26144" wp14:editId="157B1B71">
+            <wp:extent cx="5274310" cy="1574165"/>
+            <wp:effectExtent l="0" t="0" r="2540" b="6985"/>
+            <wp:docPr id="7" name="Picture 7"/>
+            <wp:cNvGraphicFramePr>
+              <a:graphicFrameLocks xmlns:a="http://schemas.openxmlformats.org/drawingml/2006/main" noChangeAspect="1"/>
+            </wp:cNvGraphicFramePr>
+            <a:graphic xmlns:a="http://schemas.openxmlformats.org/drawingml/2006/main">
+              <a:graphicData uri="http://schemas.openxmlformats.org/drawingml/2006/picture">
+                <pic:pic xmlns:pic="http://schemas.openxmlformats.org/drawingml/2006/picture">
+                  <pic:nvPicPr>
+                    <pic:cNvPr id="1" name=""/>
+                    <pic:cNvPicPr/>
+                  </pic:nvPicPr>
+                  <pic:blipFill>
+                    <a:blip r:embed="rId11"/>
+                    <a:stretch>
+                      <a:fillRect/>
+                    </a:stretch>
+                  </pic:blipFill>
+                  <pic:spPr>
+                    <a:xfrm>
+                      <a:off x="0" y="0"/>
+                      <a:ext cx="5274310" cy="1574165"/>
+                    </a:xfrm>
+                    <a:prstGeom prst="rect">
+                      <a:avLst/>
+                    </a:prstGeom>
+                  </pic:spPr>
+                </pic:pic>
+              </a:graphicData>
+            </a:graphic>
+          </wp:inline>
+        </w:drawing>
+      </w:r>
+    </w:p>
+    <w:p>
       <w:pPr>
         <w:pStyle w:val="ListParagraph"/>
         <w:numPr>
@@ -227,6 +425,45 @@
       <w:proofErr w:type="gramEnd"/>
     </w:p>
     <w:p>
+      <w:r>
+        <w:drawing>
+          <wp:inline distT="0" distB="0" distL="0" distR="0" wp14:anchorId="1D260D08" wp14:editId="328C63B9">
+            <wp:extent cx="5274310" cy="1616075"/>
+            <wp:effectExtent l="0" t="0" r="2540" b="3175"/>
+            <wp:docPr id="8" name="Picture 8"/>
+            <wp:cNvGraphicFramePr>
+              <a:graphicFrameLocks xmlns:a="http://schemas.openxmlformats.org/drawingml/2006/main" noChangeAspect="1"/>
+            </wp:cNvGraphicFramePr>
+            <a:graphic xmlns:a="http://schemas.openxmlformats.org/drawingml/2006/main">
+              <a:graphicData uri="http://schemas.openxmlformats.org/drawingml/2006/picture">
+                <pic:pic xmlns:pic="http://schemas.openxmlformats.org/drawingml/2006/picture">
+                  <pic:nvPicPr>
+                    <pic:cNvPr id="1" name=""/>
+                    <pic:cNvPicPr/>
+                  </pic:nvPicPr>
+                  <pic:blipFill>
+                    <a:blip r:embed="rId12"/>
+                    <a:stretch>
+                      <a:fillRect/>
+                    </a:stretch>
+                  </pic:blipFill>
+                  <pic:spPr>
+                    <a:xfrm>
+                      <a:off x="0" y="0"/>
+                      <a:ext cx="5274310" cy="1616075"/>
+                    </a:xfrm>
+                    <a:prstGeom prst="rect">
+                      <a:avLst/>
+                    </a:prstGeom>
+                  </pic:spPr>
+                </pic:pic>
+              </a:graphicData>
+            </a:graphic>
+          </wp:inline>
+        </w:drawing>
+      </w:r>
+    </w:p>
+    <w:p>
       <w:pPr>
         <w:pStyle w:val="ListParagraph"/>
         <w:numPr>
@@ -239,6 +476,45 @@
       </w:r>
     </w:p>
     <w:p>
+      <w:r>
+        <w:drawing>
+          <wp:inline distT="0" distB="0" distL="0" distR="0" wp14:anchorId="65B840D6" wp14:editId="13A461F9">
+            <wp:extent cx="5274310" cy="1701800"/>
+            <wp:effectExtent l="0" t="0" r="2540" b="0"/>
+            <wp:docPr id="9" name="Picture 9"/>
+            <wp:cNvGraphicFramePr>
+              <a:graphicFrameLocks xmlns:a="http://schemas.openxmlformats.org/drawingml/2006/main" noChangeAspect="1"/>
+            </wp:cNvGraphicFramePr>
+            <a:graphic xmlns:a="http://schemas.openxmlformats.org/drawingml/2006/main">
+              <a:graphicData uri="http://schemas.openxmlformats.org/drawingml/2006/picture">
+                <pic:pic xmlns:pic="http://schemas.openxmlformats.org/drawingml/2006/picture">
+                  <pic:nvPicPr>
+                    <pic:cNvPr id="1" name=""/>
+                    <pic:cNvPicPr/>
+                  </pic:nvPicPr>
+                  <pic:blipFill>
+                    <a:blip r:embed="rId13"/>
+                    <a:stretch>
+                      <a:fillRect/>
+                    </a:stretch>
+                  </pic:blipFill>
+                  <pic:spPr>
+                    <a:xfrm>
+                      <a:off x="0" y="0"/>
+                      <a:ext cx="5274310" cy="1701800"/>
+                    </a:xfrm>
+                    <a:prstGeom prst="rect">
+                      <a:avLst/>
+                    </a:prstGeom>
+                  </pic:spPr>
+                </pic:pic>
+              </a:graphicData>
+            </a:graphic>
+          </wp:inline>
+        </w:drawing>
+      </w:r>
+    </w:p>
+    <w:p>
       <w:pPr>
         <w:pStyle w:val="ListParagraph"/>
         <w:numPr>
@@ -247,6 +523,7 @@
         </w:numPr>
       </w:pPr>
       <w:r>
+        <w:lastRenderedPageBreak/>
         <w:t xml:space="preserve">Go to hive </w:t>
       </w:r>
     </w:p>
@@ -275,6 +552,45 @@
       </w:r>
     </w:p>
     <w:p>
+      <w:r>
+        <w:drawing>
+          <wp:inline distT="0" distB="0" distL="0" distR="0" wp14:anchorId="19D1CA16" wp14:editId="6DA31C82">
+            <wp:extent cx="5274310" cy="1397635"/>
+            <wp:effectExtent l="0" t="0" r="2540" b="0"/>
+            <wp:docPr id="10" name="Picture 10"/>
+            <wp:cNvGraphicFramePr>
+              <a:graphicFrameLocks xmlns:a="http://schemas.openxmlformats.org/drawingml/2006/main" noChangeAspect="1"/>
+            </wp:cNvGraphicFramePr>
+            <a:graphic xmlns:a="http://schemas.openxmlformats.org/drawingml/2006/main">
+              <a:graphicData uri="http://schemas.openxmlformats.org/drawingml/2006/picture">
+                <pic:pic xmlns:pic="http://schemas.openxmlformats.org/drawingml/2006/picture">
+                  <pic:nvPicPr>
+                    <pic:cNvPr id="1" name=""/>
+                    <pic:cNvPicPr/>
+                  </pic:nvPicPr>
+                  <pic:blipFill>
+                    <a:blip r:embed="rId14"/>
+                    <a:stretch>
+                      <a:fillRect/>
+                    </a:stretch>
+                  </pic:blipFill>
+                  <pic:spPr>
+                    <a:xfrm>
+                      <a:off x="0" y="0"/>
+                      <a:ext cx="5274310" cy="1397635"/>
+                    </a:xfrm>
+                    <a:prstGeom prst="rect">
+                      <a:avLst/>
+                    </a:prstGeom>
+                  </pic:spPr>
+                </pic:pic>
+              </a:graphicData>
+            </a:graphic>
+          </wp:inline>
+        </w:drawing>
+      </w:r>
+    </w:p>
+    <w:p>
       <w:pPr>
         <w:pStyle w:val="ListParagraph"/>
         <w:numPr>
@@ -295,9 +611,52 @@
         </w:numPr>
       </w:pPr>
       <w:r>
-        <w:t>Separate by tap</w:t>
-      </w:r>
-    </w:p>
+        <w:t>Separate by ta</w:t>
+      </w:r>
+      <w:r>
+        <w:t>b</w:t>
+      </w:r>
+    </w:p>
+    <w:p>
+      <w:r>
+        <w:drawing>
+          <wp:inline distT="0" distB="0" distL="0" distR="0" wp14:anchorId="258DD418" wp14:editId="3F155077">
+            <wp:extent cx="5274310" cy="1887220"/>
+            <wp:effectExtent l="0" t="0" r="2540" b="0"/>
+            <wp:docPr id="11" name="Picture 11"/>
+            <wp:cNvGraphicFramePr>
+              <a:graphicFrameLocks xmlns:a="http://schemas.openxmlformats.org/drawingml/2006/main" noChangeAspect="1"/>
+            </wp:cNvGraphicFramePr>
+            <a:graphic xmlns:a="http://schemas.openxmlformats.org/drawingml/2006/main">
+              <a:graphicData uri="http://schemas.openxmlformats.org/drawingml/2006/picture">
+                <pic:pic xmlns:pic="http://schemas.openxmlformats.org/drawingml/2006/picture">
+                  <pic:nvPicPr>
+                    <pic:cNvPr id="1" name=""/>
+                    <pic:cNvPicPr/>
+                  </pic:nvPicPr>
+                  <pic:blipFill>
+                    <a:blip r:embed="rId15"/>
+                    <a:stretch>
+                      <a:fillRect/>
+                    </a:stretch>
+                  </pic:blipFill>
+                  <pic:spPr>
+                    <a:xfrm>
+                      <a:off x="0" y="0"/>
+                      <a:ext cx="5274310" cy="1887220"/>
+                    </a:xfrm>
+                    <a:prstGeom prst="rect">
+                      <a:avLst/>
+                    </a:prstGeom>
+                  </pic:spPr>
+                </pic:pic>
+              </a:graphicData>
+            </a:graphic>
+          </wp:inline>
+        </w:drawing>
+      </w:r>
+    </w:p>
+    <w:p/>
     <w:p>
       <w:pPr>
         <w:pStyle w:val="ListParagraph"/>
@@ -307,23 +666,46 @@
         </w:numPr>
       </w:pPr>
       <w:r>
-        <w:t xml:space="preserve">Select from </w:t>
-      </w:r>
-      <w:proofErr w:type="spellStart"/>
-      <w:r>
-        <w:t>locatl</w:t>
-      </w:r>
-      <w:proofErr w:type="spellEnd"/>
-      <w:r>
-        <w:t>(</w:t>
-      </w:r>
-      <w:proofErr w:type="spellStart"/>
-      <w:r>
-        <w:t>u.data</w:t>
-      </w:r>
-      <w:proofErr w:type="spellEnd"/>
-      <w:r>
-        <w:t>)</w:t>
+        <w:t>Create database:</w:t>
+      </w:r>
+    </w:p>
+    <w:p>
+      <w:r>
+        <w:drawing>
+          <wp:inline distT="0" distB="0" distL="0" distR="0" wp14:anchorId="5470BA48" wp14:editId="08BBC8F5">
+            <wp:extent cx="5274310" cy="2289175"/>
+            <wp:effectExtent l="0" t="0" r="2540" b="0"/>
+            <wp:docPr id="13" name="Picture 13"/>
+            <wp:cNvGraphicFramePr>
+              <a:graphicFrameLocks xmlns:a="http://schemas.openxmlformats.org/drawingml/2006/main" noChangeAspect="1"/>
+            </wp:cNvGraphicFramePr>
+            <a:graphic xmlns:a="http://schemas.openxmlformats.org/drawingml/2006/main">
+              <a:graphicData uri="http://schemas.openxmlformats.org/drawingml/2006/picture">
+                <pic:pic xmlns:pic="http://schemas.openxmlformats.org/drawingml/2006/picture">
+                  <pic:nvPicPr>
+                    <pic:cNvPr id="1" name=""/>
+                    <pic:cNvPicPr/>
+                  </pic:nvPicPr>
+                  <pic:blipFill>
+                    <a:blip r:embed="rId16"/>
+                    <a:stretch>
+                      <a:fillRect/>
+                    </a:stretch>
+                  </pic:blipFill>
+                  <pic:spPr>
+                    <a:xfrm>
+                      <a:off x="0" y="0"/>
+                      <a:ext cx="5274310" cy="2289175"/>
+                    </a:xfrm>
+                    <a:prstGeom prst="rect">
+                      <a:avLst/>
+                    </a:prstGeom>
+                  </pic:spPr>
+                </pic:pic>
+              </a:graphicData>
+            </a:graphic>
+          </wp:inline>
+        </w:drawing>
       </w:r>
     </w:p>
     <w:p>
@@ -335,13 +717,24 @@
         </w:numPr>
       </w:pPr>
       <w:r>
-        <w:t xml:space="preserve">Table name: </w:t>
+        <w:t xml:space="preserve">Select from </w:t>
       </w:r>
       <w:proofErr w:type="spellStart"/>
       <w:r>
-        <w:t>user_rating</w:t>
+        <w:t>locatl</w:t>
       </w:r>
       <w:proofErr w:type="spellEnd"/>
+      <w:r>
+        <w:t>(</w:t>
+      </w:r>
+      <w:proofErr w:type="spellStart"/>
+      <w:r>
+        <w:t>u.data</w:t>
+      </w:r>
+      <w:proofErr w:type="spellEnd"/>
+      <w:r>
+        <w:t>)</w:t>
+      </w:r>
     </w:p>
     <w:p>
       <w:pPr>
@@ -352,35 +745,11 @@
         </w:numPr>
       </w:pPr>
       <w:r>
-        <w:t xml:space="preserve">Column, name </w:t>
-      </w:r>
-      <w:proofErr w:type="gramStart"/>
-      <w:r>
-        <w:t>it :</w:t>
-      </w:r>
-      <w:proofErr w:type="gramEnd"/>
-      <w:r>
-        <w:t xml:space="preserve"> </w:t>
+        <w:t xml:space="preserve">Table name: </w:t>
       </w:r>
       <w:proofErr w:type="spellStart"/>
       <w:r>
-        <w:t>user_id</w:t>
-      </w:r>
-      <w:proofErr w:type="spellEnd"/>
-      <w:r>
-        <w:t xml:space="preserve">, </w:t>
-      </w:r>
-      <w:proofErr w:type="spellStart"/>
-      <w:r>
-        <w:t>movie_id</w:t>
-      </w:r>
-      <w:proofErr w:type="spellEnd"/>
-      <w:r>
-        <w:t xml:space="preserve">, rating, </w:t>
-      </w:r>
-      <w:proofErr w:type="spellStart"/>
-      <w:r>
-        <w:t>data_time_stamp</w:t>
+        <w:t>user_rating</w:t>
       </w:r>
       <w:proofErr w:type="spellEnd"/>
     </w:p>
@@ -393,11 +762,97 @@
         </w:numPr>
       </w:pPr>
       <w:r>
+        <w:t xml:space="preserve">Column, name </w:t>
+      </w:r>
+      <w:proofErr w:type="gramStart"/>
+      <w:r>
+        <w:t>it :</w:t>
+      </w:r>
+      <w:proofErr w:type="gramEnd"/>
+      <w:r>
+        <w:t xml:space="preserve"> </w:t>
+      </w:r>
+      <w:proofErr w:type="spellStart"/>
+      <w:r>
+        <w:t>user_id</w:t>
+      </w:r>
+      <w:proofErr w:type="spellEnd"/>
+      <w:r>
+        <w:t xml:space="preserve">, </w:t>
+      </w:r>
+      <w:proofErr w:type="spellStart"/>
+      <w:r>
+        <w:t>movie_id</w:t>
+      </w:r>
+      <w:proofErr w:type="spellEnd"/>
+      <w:r>
+        <w:t xml:space="preserve">, rating, </w:t>
+      </w:r>
+      <w:proofErr w:type="spellStart"/>
+      <w:r>
+        <w:t>data_time_stamp</w:t>
+      </w:r>
+      <w:proofErr w:type="spellEnd"/>
+    </w:p>
+    <w:p>
+      <w:pPr>
+        <w:pStyle w:val="ListParagraph"/>
+        <w:numPr>
+          <w:ilvl w:val="1"/>
+          <w:numId w:val="15"/>
+        </w:numPr>
+      </w:pPr>
+      <w:r>
         <w:t>Click upload table</w:t>
       </w:r>
       <w:r>
         <w:t xml:space="preserve"> (if error change time stamp to string)</w:t>
       </w:r>
+    </w:p>
+    <w:p>
+      <w:r>
+        <w:lastRenderedPageBreak/>
+        <w:drawing>
+          <wp:inline distT="0" distB="0" distL="0" distR="0" wp14:anchorId="79D4AABA" wp14:editId="48E4DCCC">
+            <wp:extent cx="5274310" cy="3123565"/>
+            <wp:effectExtent l="0" t="0" r="2540" b="635"/>
+            <wp:docPr id="14" name="Picture 14"/>
+            <wp:cNvGraphicFramePr>
+              <a:graphicFrameLocks xmlns:a="http://schemas.openxmlformats.org/drawingml/2006/main" noChangeAspect="1"/>
+            </wp:cNvGraphicFramePr>
+            <a:graphic xmlns:a="http://schemas.openxmlformats.org/drawingml/2006/main">
+              <a:graphicData uri="http://schemas.openxmlformats.org/drawingml/2006/picture">
+                <pic:pic xmlns:pic="http://schemas.openxmlformats.org/drawingml/2006/picture">
+                  <pic:nvPicPr>
+                    <pic:cNvPr id="1" name=""/>
+                    <pic:cNvPicPr/>
+                  </pic:nvPicPr>
+                  <pic:blipFill>
+                    <a:blip r:embed="rId17"/>
+                    <a:stretch>
+                      <a:fillRect/>
+                    </a:stretch>
+                  </pic:blipFill>
+                  <pic:spPr>
+                    <a:xfrm>
+                      <a:off x="0" y="0"/>
+                      <a:ext cx="5274310" cy="3123565"/>
+                    </a:xfrm>
+                    <a:prstGeom prst="rect">
+                      <a:avLst/>
+                    </a:prstGeom>
+                  </pic:spPr>
+                </pic:pic>
+              </a:graphicData>
+            </a:graphic>
+          </wp:inline>
+        </w:drawing>
+      </w:r>
+    </w:p>
+    <w:p>
+      <w:pPr>
+        <w:ind w:left="720"/>
+      </w:pPr>
     </w:p>
     <w:p>
       <w:pPr>
@@ -428,13 +883,47 @@
       </w:r>
       <w:proofErr w:type="spellEnd"/>
       <w:r>
-        <w:t xml:space="preserve"> = </w:t>
-      </w:r>
-      <w:proofErr w:type="gramStart"/>
-      <w:r>
-        <w:t>279;a</w:t>
-      </w:r>
-      <w:proofErr w:type="gramEnd"/>
+        <w:t xml:space="preserve"> = 279;</w:t>
+      </w:r>
+    </w:p>
+    <w:p>
+      <w:r>
+        <w:drawing>
+          <wp:inline distT="0" distB="0" distL="0" distR="0" wp14:anchorId="14F2F2BB" wp14:editId="36C0B71F">
+            <wp:extent cx="5274310" cy="3399155"/>
+            <wp:effectExtent l="0" t="0" r="2540" b="0"/>
+            <wp:docPr id="15" name="Picture 15"/>
+            <wp:cNvGraphicFramePr>
+              <a:graphicFrameLocks xmlns:a="http://schemas.openxmlformats.org/drawingml/2006/main" noChangeAspect="1"/>
+            </wp:cNvGraphicFramePr>
+            <a:graphic xmlns:a="http://schemas.openxmlformats.org/drawingml/2006/main">
+              <a:graphicData uri="http://schemas.openxmlformats.org/drawingml/2006/picture">
+                <pic:pic xmlns:pic="http://schemas.openxmlformats.org/drawingml/2006/picture">
+                  <pic:nvPicPr>
+                    <pic:cNvPr id="1" name=""/>
+                    <pic:cNvPicPr/>
+                  </pic:nvPicPr>
+                  <pic:blipFill>
+                    <a:blip r:embed="rId18"/>
+                    <a:stretch>
+                      <a:fillRect/>
+                    </a:stretch>
+                  </pic:blipFill>
+                  <pic:spPr>
+                    <a:xfrm>
+                      <a:off x="0" y="0"/>
+                      <a:ext cx="5274310" cy="3399155"/>
+                    </a:xfrm>
+                    <a:prstGeom prst="rect">
+                      <a:avLst/>
+                    </a:prstGeom>
+                  </pic:spPr>
+                </pic:pic>
+              </a:graphicData>
+            </a:graphic>
+          </wp:inline>
+        </w:drawing>
+      </w:r>
     </w:p>
     <w:p/>
     <w:sectPr>
@@ -2219,6 +2708,29 @@
       <w:contextualSpacing/>
     </w:pPr>
   </w:style>
+  <w:style w:type="character" w:styleId="Hyperlink">
+    <w:name w:val="Hyperlink"/>
+    <w:basedOn w:val="DefaultParagraphFont"/>
+    <w:uiPriority w:val="99"/>
+    <w:unhideWhenUsed/>
+    <w:rsid w:val="005F61FD"/>
+    <w:rPr>
+      <w:color w:val="0563C1" w:themeColor="hyperlink"/>
+      <w:u w:val="single"/>
+    </w:rPr>
+  </w:style>
+  <w:style w:type="character" w:styleId="UnresolvedMention">
+    <w:name w:val="Unresolved Mention"/>
+    <w:basedOn w:val="DefaultParagraphFont"/>
+    <w:uiPriority w:val="99"/>
+    <w:semiHidden/>
+    <w:unhideWhenUsed/>
+    <w:rsid w:val="005F61FD"/>
+    <w:rPr>
+      <w:color w:val="605E5C"/>
+      <w:shd w:val="clear" w:color="auto" w:fill="E1DFDD"/>
+    </w:rPr>
+  </w:style>
 </w:styles>
 </file>
 

</xml_diff>

<commit_message>
Updated labs with final improvization
</commit_message>
<xml_diff>
--- a/Hadoop/Ambari.docx
+++ b/Hadoop/Ambari.docx
@@ -4,42 +4,89 @@
   <w:body>
     <w:p>
       <w:r>
-        <w:drawing>
-          <wp:inline distT="0" distB="0" distL="0" distR="0" wp14:anchorId="275EE787" wp14:editId="127B0181">
-            <wp:extent cx="5274310" cy="2945765"/>
-            <wp:effectExtent l="0" t="0" r="2540" b="6985"/>
-            <wp:docPr id="1" name="Picture 1"/>
-            <wp:cNvGraphicFramePr>
-              <a:graphicFrameLocks xmlns:a="http://schemas.openxmlformats.org/drawingml/2006/main" noChangeAspect="1"/>
-            </wp:cNvGraphicFramePr>
-            <a:graphic xmlns:a="http://schemas.openxmlformats.org/drawingml/2006/main">
-              <a:graphicData uri="http://schemas.openxmlformats.org/drawingml/2006/picture">
-                <pic:pic xmlns:pic="http://schemas.openxmlformats.org/drawingml/2006/picture">
-                  <pic:nvPicPr>
-                    <pic:cNvPr id="1" name=""/>
-                    <pic:cNvPicPr/>
-                  </pic:nvPicPr>
-                  <pic:blipFill>
-                    <a:blip r:embed="rId5"/>
-                    <a:stretch>
-                      <a:fillRect/>
-                    </a:stretch>
-                  </pic:blipFill>
-                  <pic:spPr>
-                    <a:xfrm>
-                      <a:off x="0" y="0"/>
-                      <a:ext cx="5274310" cy="2945765"/>
-                    </a:xfrm>
-                    <a:prstGeom prst="rect">
-                      <a:avLst/>
-                    </a:prstGeom>
-                  </pic:spPr>
-                </pic:pic>
-              </a:graphicData>
-            </a:graphic>
-          </wp:inline>
-        </w:drawing>
-      </w:r>
+        <w:t>Lab #: Hadoop Ecosystem – HDFS &amp; Hive using Ambari</w:t>
+      </w:r>
+    </w:p>
+    <w:p>
+      <w:r>
+        <w:t xml:space="preserve">Date: </w:t>
+      </w:r>
+      <w:r>
+        <w:t>12</w:t>
+      </w:r>
+      <w:r>
+        <w:t>/</w:t>
+      </w:r>
+      <w:r>
+        <w:t>17</w:t>
+      </w:r>
+      <w:r>
+        <w:t>/2025</w:t>
+      </w:r>
+    </w:p>
+    <w:p/>
+    <w:p>
+      <w:r>
+        <w:t>OBJECTIVES:</w:t>
+      </w:r>
+    </w:p>
+    <w:p>
+      <w:r>
+        <w:t>1. To access and manage HDFS using Ambari web interface</w:t>
+      </w:r>
+    </w:p>
+    <w:p>
+      <w:r>
+        <w:t>2. To upload and manage datasets in HDFS</w:t>
+      </w:r>
+    </w:p>
+    <w:p>
+      <w:r>
+        <w:t>3. To create and query Hive tables using Ambari Hive View</w:t>
+      </w:r>
+    </w:p>
+    <w:p>
+      <w:r>
+        <w:t>4. To analyze data stored in HDFS using HiveQL</w:t>
+      </w:r>
+    </w:p>
+    <w:p/>
+    <w:p>
+      <w:r>
+        <w:t>System Access:</w:t>
+      </w:r>
+    </w:p>
+    <w:p>
+      <w:pPr>
+        <w:pStyle w:val="ListParagraph"/>
+        <w:numPr>
+          <w:ilvl w:val="0"/>
+          <w:numId w:val="16"/>
+        </w:numPr>
+      </w:pPr>
+      <w:r>
+        <w:t>Run Hadoop in virtual machine</w:t>
+      </w:r>
+    </w:p>
+    <w:p>
+      <w:pPr>
+        <w:pStyle w:val="ListParagraph"/>
+        <w:numPr>
+          <w:ilvl w:val="0"/>
+          <w:numId w:val="16"/>
+        </w:numPr>
+      </w:pPr>
+      <w:r>
+        <w:t xml:space="preserve">Access Ambari URL: </w:t>
+      </w:r>
+      <w:hyperlink r:id="rId5" w:history="1">
+        <w:r>
+          <w:rPr>
+            <w:rStyle w:val="Hyperlink"/>
+          </w:rPr>
+          <w:t>http://192.168.1.130:8080/#/login</w:t>
+        </w:r>
+      </w:hyperlink>
     </w:p>
     <w:p>
       <w:r>
@@ -47,10 +94,10 @@
           <w:noProof/>
         </w:rPr>
         <w:drawing>
-          <wp:inline distT="0" distB="0" distL="0" distR="0" wp14:anchorId="250F875E" wp14:editId="1411B4AA">
-            <wp:extent cx="5274310" cy="3712210"/>
-            <wp:effectExtent l="0" t="0" r="2540" b="2540"/>
-            <wp:docPr id="2" name="Picture 2"/>
+          <wp:inline distT="0" distB="0" distL="0" distR="0" wp14:anchorId="65BB69CA" wp14:editId="3035519A">
+            <wp:extent cx="5274310" cy="2945765"/>
+            <wp:effectExtent l="0" t="0" r="2540" b="6985"/>
+            <wp:docPr id="1" name="Picture 1"/>
             <wp:cNvGraphicFramePr>
               <a:graphicFrameLocks xmlns:a="http://schemas.openxmlformats.org/drawingml/2006/main" noChangeAspect="1"/>
             </wp:cNvGraphicFramePr>
@@ -70,6 +117,47 @@
                   <pic:spPr>
                     <a:xfrm>
                       <a:off x="0" y="0"/>
+                      <a:ext cx="5274310" cy="2945765"/>
+                    </a:xfrm>
+                    <a:prstGeom prst="rect">
+                      <a:avLst/>
+                    </a:prstGeom>
+                  </pic:spPr>
+                </pic:pic>
+              </a:graphicData>
+            </a:graphic>
+          </wp:inline>
+        </w:drawing>
+      </w:r>
+      <w:r>
+        <w:rPr>
+          <w:noProof/>
+        </w:rPr>
+        <w:lastRenderedPageBreak/>
+        <w:drawing>
+          <wp:inline distT="0" distB="0" distL="0" distR="0" wp14:anchorId="250F875E" wp14:editId="1411B4AA">
+            <wp:extent cx="5274310" cy="3712210"/>
+            <wp:effectExtent l="0" t="0" r="2540" b="2540"/>
+            <wp:docPr id="2" name="Picture 2"/>
+            <wp:cNvGraphicFramePr>
+              <a:graphicFrameLocks xmlns:a="http://schemas.openxmlformats.org/drawingml/2006/main" noChangeAspect="1"/>
+            </wp:cNvGraphicFramePr>
+            <a:graphic xmlns:a="http://schemas.openxmlformats.org/drawingml/2006/main">
+              <a:graphicData uri="http://schemas.openxmlformats.org/drawingml/2006/picture">
+                <pic:pic xmlns:pic="http://schemas.openxmlformats.org/drawingml/2006/picture">
+                  <pic:nvPicPr>
+                    <pic:cNvPr id="1" name=""/>
+                    <pic:cNvPicPr/>
+                  </pic:nvPicPr>
+                  <pic:blipFill>
+                    <a:blip r:embed="rId7"/>
+                    <a:stretch>
+                      <a:fillRect/>
+                    </a:stretch>
+                  </pic:blipFill>
+                  <pic:spPr>
+                    <a:xfrm>
+                      <a:off x="0" y="0"/>
                       <a:ext cx="5274310" cy="3712210"/>
                     </a:xfrm>
                     <a:prstGeom prst="rect">
@@ -84,44 +172,33 @@
       </w:r>
     </w:p>
     <w:p/>
-    <w:p/>
-    <w:p/>
-    <w:p/>
-    <w:p/>
-    <w:p/>
-    <w:p/>
-    <w:p/>
-    <w:p>
-      <w:r>
-        <w:lastRenderedPageBreak/>
-        <w:t>http://192.168.1.130:8080/#/login</w:t>
-      </w:r>
-      <w:r>
-        <w:t>:</w:t>
-      </w:r>
-    </w:p>
-    <w:p>
-      <w:r>
-        <w:t xml:space="preserve">Username: </w:t>
-      </w:r>
-      <w:proofErr w:type="spellStart"/>
-      <w:r>
-        <w:t>maria_dev</w:t>
-      </w:r>
-      <w:proofErr w:type="spellEnd"/>
-    </w:p>
-    <w:p>
-      <w:r>
-        <w:t xml:space="preserve">Password: </w:t>
-      </w:r>
-      <w:proofErr w:type="spellStart"/>
-      <w:r>
-        <w:t>maria_dev</w:t>
-      </w:r>
-      <w:proofErr w:type="spellEnd"/>
-    </w:p>
-    <w:p>
-      <w:r>
+    <w:p>
+      <w:pPr>
+        <w:pStyle w:val="ListParagraph"/>
+        <w:numPr>
+          <w:ilvl w:val="0"/>
+          <w:numId w:val="16"/>
+        </w:numPr>
+      </w:pPr>
+      <w:r>
+        <w:t>Using Credentials</w:t>
+      </w:r>
+    </w:p>
+    <w:p>
+      <w:r>
+        <w:t>Username: maria_dev</w:t>
+      </w:r>
+    </w:p>
+    <w:p>
+      <w:r>
+        <w:t>Password: maria_dev</w:t>
+      </w:r>
+    </w:p>
+    <w:p>
+      <w:r>
+        <w:rPr>
+          <w:noProof/>
+        </w:rPr>
         <w:drawing>
           <wp:inline distT="0" distB="0" distL="0" distR="0" wp14:anchorId="7142EF0E" wp14:editId="6495C23B">
             <wp:extent cx="5274310" cy="2182495"/>
@@ -138,11 +215,11 @@
                     <pic:cNvPicPr/>
                   </pic:nvPicPr>
                   <pic:blipFill>
-                    <a:blip r:embed="rId7">
+                    <a:blip r:embed="rId8">
                       <a:extLst>
                         <a:ext uri="{BEBA8EAE-BF5A-486C-A8C5-ECC9F3942E4B}">
                           <a14:imgProps xmlns:a14="http://schemas.microsoft.com/office/drawing/2010/main">
-                            <a14:imgLayer r:embed="rId8">
+                            <a14:imgLayer r:embed="rId9">
                               <a14:imgEffect>
                                 <a14:sharpenSoften amount="50000"/>
                               </a14:imgEffect>
@@ -172,119 +249,83 @@
       </w:r>
     </w:p>
     <w:p/>
-    <w:p>
-      <w:r>
-        <w:t>Ambari interface:</w:t>
-      </w:r>
-    </w:p>
-    <w:p>
-      <w:r>
+    <w:p/>
+    <w:p/>
+    <w:p/>
+    <w:p/>
+    <w:p/>
+    <w:p>
+      <w:r>
+        <w:lastRenderedPageBreak/>
+        <w:t>PART 1: DATASET UPLOAD USING HDFS (FILES VIEW)</w:t>
+      </w:r>
+    </w:p>
+    <w:p/>
+    <w:p>
+      <w:r>
+        <w:t>1. Login to Ambari interface</w:t>
+      </w:r>
+    </w:p>
+    <w:p>
+      <w:r>
+        <w:t>2. Navigate to:</w:t>
+      </w:r>
+    </w:p>
+    <w:p>
+      <w:r>
+        <w:t xml:space="preserve">   Dashboard → HDFS → Files View</w:t>
+      </w:r>
+    </w:p>
+    <w:p>
+      <w:r>
+        <w:t>3. Go to user directory:</w:t>
+      </w:r>
+    </w:p>
+    <w:p>
+      <w:r>
+        <w:t xml:space="preserve">   /user/maria_dev</w:t>
+      </w:r>
+    </w:p>
+    <w:p>
+      <w:r>
+        <w:t>4. Create a new folder:</w:t>
+      </w:r>
+    </w:p>
+    <w:p>
+      <w:r>
+        <w:t xml:space="preserve">   Folder Name: ml_100k</w:t>
+      </w:r>
+    </w:p>
+    <w:p>
+      <w:r>
+        <w:t>5. Upload dataset files:</w:t>
+      </w:r>
+    </w:p>
+    <w:p>
+      <w:r>
+        <w:t xml:space="preserve">   - u.data</w:t>
+      </w:r>
+    </w:p>
+    <w:p>
+      <w:r>
+        <w:t xml:space="preserve">   - u.item</w:t>
+      </w:r>
+    </w:p>
+    <w:p>
+      <w:r>
+        <w:t>6. Select both files and concatenate them to merge the data</w:t>
+      </w:r>
+    </w:p>
+    <w:p>
+      <w:r>
+        <w:rPr>
+          <w:noProof/>
+        </w:rPr>
         <w:drawing>
           <wp:inline distT="0" distB="0" distL="0" distR="0" wp14:anchorId="02A8E6EF" wp14:editId="198A40EA">
             <wp:extent cx="5274310" cy="3422015"/>
             <wp:effectExtent l="0" t="0" r="2540" b="6985"/>
             <wp:docPr id="4" name="Picture 4"/>
-            <wp:cNvGraphicFramePr>
-              <a:graphicFrameLocks xmlns:a="http://schemas.openxmlformats.org/drawingml/2006/main" noChangeAspect="1"/>
-            </wp:cNvGraphicFramePr>
-            <a:graphic xmlns:a="http://schemas.openxmlformats.org/drawingml/2006/main">
-              <a:graphicData uri="http://schemas.openxmlformats.org/drawingml/2006/picture">
-                <pic:pic xmlns:pic="http://schemas.openxmlformats.org/drawingml/2006/picture">
-                  <pic:nvPicPr>
-                    <pic:cNvPr id="1" name=""/>
-                    <pic:cNvPicPr/>
-                  </pic:nvPicPr>
-                  <pic:blipFill>
-                    <a:blip r:embed="rId9"/>
-                    <a:stretch>
-                      <a:fillRect/>
-                    </a:stretch>
-                  </pic:blipFill>
-                  <pic:spPr>
-                    <a:xfrm>
-                      <a:off x="0" y="0"/>
-                      <a:ext cx="5274310" cy="3422015"/>
-                    </a:xfrm>
-                    <a:prstGeom prst="rect">
-                      <a:avLst/>
-                    </a:prstGeom>
-                  </pic:spPr>
-                </pic:pic>
-              </a:graphicData>
-            </a:graphic>
-          </wp:inline>
-        </w:drawing>
-      </w:r>
-    </w:p>
-    <w:p/>
-    <w:p/>
-    <w:p/>
-    <w:p/>
-    <w:p/>
-    <w:p/>
-    <w:p/>
-    <w:p>
-      <w:r>
-        <w:lastRenderedPageBreak/>
-        <w:t xml:space="preserve">Under </w:t>
-      </w:r>
-      <w:proofErr w:type="spellStart"/>
-      <w:r>
-        <w:t>ambari</w:t>
-      </w:r>
-      <w:proofErr w:type="spellEnd"/>
-      <w:r>
-        <w:t>:</w:t>
-      </w:r>
-    </w:p>
-    <w:p>
-      <w:pPr>
-        <w:pStyle w:val="ListParagraph"/>
-        <w:numPr>
-          <w:ilvl w:val="0"/>
-          <w:numId w:val="15"/>
-        </w:numPr>
-      </w:pPr>
-      <w:r>
-        <w:t>Load dataset</w:t>
-      </w:r>
-    </w:p>
-    <w:p>
-      <w:pPr>
-        <w:pStyle w:val="ListParagraph"/>
-        <w:numPr>
-          <w:ilvl w:val="1"/>
-          <w:numId w:val="15"/>
-        </w:numPr>
-      </w:pPr>
-      <w:r>
-        <w:t xml:space="preserve">Dashboard: </w:t>
-      </w:r>
-      <w:proofErr w:type="spellStart"/>
-      <w:r>
-        <w:t>hdfs</w:t>
-      </w:r>
-      <w:proofErr w:type="spellEnd"/>
-    </w:p>
-    <w:p>
-      <w:pPr>
-        <w:pStyle w:val="ListParagraph"/>
-        <w:numPr>
-          <w:ilvl w:val="1"/>
-          <w:numId w:val="15"/>
-        </w:numPr>
-      </w:pPr>
-      <w:r>
-        <w:t>Top: files view</w:t>
-      </w:r>
-    </w:p>
-    <w:p>
-      <w:r>
-        <w:drawing>
-          <wp:inline distT="0" distB="0" distL="0" distR="0" wp14:anchorId="1AACA44D" wp14:editId="5BFA45F1">
-            <wp:extent cx="5274310" cy="1168400"/>
-            <wp:effectExtent l="0" t="0" r="2540" b="0"/>
-            <wp:docPr id="6" name="Picture 6"/>
             <wp:cNvGraphicFramePr>
               <a:graphicFrameLocks xmlns:a="http://schemas.openxmlformats.org/drawingml/2006/main" noChangeAspect="1"/>
             </wp:cNvGraphicFramePr>
@@ -304,7 +345,7 @@
                   <pic:spPr>
                     <a:xfrm>
                       <a:off x="0" y="0"/>
-                      <a:ext cx="5274310" cy="1168400"/>
+                      <a:ext cx="5274310" cy="3422015"/>
                     </a:xfrm>
                     <a:prstGeom prst="rect">
                       <a:avLst/>
@@ -317,62 +358,24 @@
         </w:drawing>
       </w:r>
     </w:p>
-    <w:p>
-      <w:pPr>
-        <w:pStyle w:val="ListParagraph"/>
-        <w:numPr>
-          <w:ilvl w:val="1"/>
-          <w:numId w:val="15"/>
-        </w:numPr>
-      </w:pPr>
-      <w:r>
-        <w:t xml:space="preserve">Go to user tab/folder &gt; </w:t>
-      </w:r>
-      <w:proofErr w:type="spellStart"/>
-      <w:r>
-        <w:t>maria_Dev</w:t>
-      </w:r>
-      <w:proofErr w:type="spellEnd"/>
-    </w:p>
-    <w:p>
-      <w:pPr>
-        <w:pStyle w:val="ListParagraph"/>
-        <w:numPr>
-          <w:ilvl w:val="1"/>
-          <w:numId w:val="15"/>
-        </w:numPr>
-      </w:pPr>
-      <w:r>
-        <w:t>There are files-view and hive, we need to upload data provided</w:t>
-      </w:r>
-    </w:p>
-    <w:p>
-      <w:pPr>
-        <w:pStyle w:val="ListParagraph"/>
-        <w:numPr>
-          <w:ilvl w:val="1"/>
-          <w:numId w:val="15"/>
-        </w:numPr>
-      </w:pPr>
-      <w:r>
-        <w:t xml:space="preserve">Via: new folder option on top &gt; name: ml_100k&gt; </w:t>
-      </w:r>
-      <w:proofErr w:type="spellStart"/>
-      <w:r>
-        <w:t>u.data</w:t>
-      </w:r>
-      <w:proofErr w:type="spellEnd"/>
-      <w:r>
-        <w:t xml:space="preserve"> &gt; download</w:t>
-      </w:r>
-    </w:p>
-    <w:p>
-      <w:r>
+    <w:p/>
+    <w:p/>
+    <w:p/>
+    <w:p/>
+    <w:p/>
+    <w:p/>
+    <w:p/>
+    <w:p>
+      <w:r>
+        <w:rPr>
+          <w:noProof/>
+        </w:rPr>
+        <w:lastRenderedPageBreak/>
         <w:drawing>
-          <wp:inline distT="0" distB="0" distL="0" distR="0" wp14:anchorId="3CC26144" wp14:editId="157B1B71">
-            <wp:extent cx="5274310" cy="1574165"/>
-            <wp:effectExtent l="0" t="0" r="2540" b="6985"/>
-            <wp:docPr id="7" name="Picture 7"/>
+          <wp:inline distT="0" distB="0" distL="0" distR="0" wp14:anchorId="1AACA44D" wp14:editId="5BFA45F1">
+            <wp:extent cx="5274310" cy="1168400"/>
+            <wp:effectExtent l="0" t="0" r="2540" b="0"/>
+            <wp:docPr id="6" name="Picture 6"/>
             <wp:cNvGraphicFramePr>
               <a:graphicFrameLocks xmlns:a="http://schemas.openxmlformats.org/drawingml/2006/main" noChangeAspect="1"/>
             </wp:cNvGraphicFramePr>
@@ -392,7 +395,7 @@
                   <pic:spPr>
                     <a:xfrm>
                       <a:off x="0" y="0"/>
-                      <a:ext cx="5274310" cy="1574165"/>
+                      <a:ext cx="5274310" cy="1168400"/>
                     </a:xfrm>
                     <a:prstGeom prst="rect">
                       <a:avLst/>
@@ -406,31 +409,15 @@
       </w:r>
     </w:p>
     <w:p>
-      <w:pPr>
-        <w:pStyle w:val="ListParagraph"/>
-        <w:numPr>
-          <w:ilvl w:val="1"/>
-          <w:numId w:val="15"/>
-        </w:numPr>
-      </w:pPr>
-      <w:r>
-        <w:t xml:space="preserve">Another file &gt; </w:t>
-      </w:r>
-      <w:proofErr w:type="spellStart"/>
-      <w:proofErr w:type="gramStart"/>
-      <w:r>
-        <w:t>u.item</w:t>
-      </w:r>
-      <w:proofErr w:type="spellEnd"/>
-      <w:proofErr w:type="gramEnd"/>
-    </w:p>
-    <w:p>
-      <w:r>
+      <w:r>
+        <w:rPr>
+          <w:noProof/>
+        </w:rPr>
         <w:drawing>
-          <wp:inline distT="0" distB="0" distL="0" distR="0" wp14:anchorId="1D260D08" wp14:editId="328C63B9">
-            <wp:extent cx="5274310" cy="1616075"/>
-            <wp:effectExtent l="0" t="0" r="2540" b="3175"/>
-            <wp:docPr id="8" name="Picture 8"/>
+          <wp:inline distT="0" distB="0" distL="0" distR="0" wp14:anchorId="3CC26144" wp14:editId="157B1B71">
+            <wp:extent cx="5274310" cy="1574165"/>
+            <wp:effectExtent l="0" t="0" r="2540" b="6985"/>
+            <wp:docPr id="7" name="Picture 7"/>
             <wp:cNvGraphicFramePr>
               <a:graphicFrameLocks xmlns:a="http://schemas.openxmlformats.org/drawingml/2006/main" noChangeAspect="1"/>
             </wp:cNvGraphicFramePr>
@@ -450,7 +437,7 @@
                   <pic:spPr>
                     <a:xfrm>
                       <a:off x="0" y="0"/>
-                      <a:ext cx="5274310" cy="1616075"/>
+                      <a:ext cx="5274310" cy="1574165"/>
                     </a:xfrm>
                     <a:prstGeom prst="rect">
                       <a:avLst/>
@@ -464,24 +451,15 @@
       </w:r>
     </w:p>
     <w:p>
-      <w:pPr>
-        <w:pStyle w:val="ListParagraph"/>
-        <w:numPr>
-          <w:ilvl w:val="1"/>
-          <w:numId w:val="15"/>
-        </w:numPr>
-      </w:pPr>
-      <w:r>
-        <w:t>Ctrl select &gt; concatenate to merge these</w:t>
-      </w:r>
-    </w:p>
-    <w:p>
-      <w:r>
+      <w:r>
+        <w:rPr>
+          <w:noProof/>
+        </w:rPr>
         <w:drawing>
-          <wp:inline distT="0" distB="0" distL="0" distR="0" wp14:anchorId="65B840D6" wp14:editId="13A461F9">
-            <wp:extent cx="5274310" cy="1701800"/>
-            <wp:effectExtent l="0" t="0" r="2540" b="0"/>
-            <wp:docPr id="9" name="Picture 9"/>
+          <wp:inline distT="0" distB="0" distL="0" distR="0" wp14:anchorId="1D260D08" wp14:editId="328C63B9">
+            <wp:extent cx="5274310" cy="1616075"/>
+            <wp:effectExtent l="0" t="0" r="2540" b="3175"/>
+            <wp:docPr id="8" name="Picture 8"/>
             <wp:cNvGraphicFramePr>
               <a:graphicFrameLocks xmlns:a="http://schemas.openxmlformats.org/drawingml/2006/main" noChangeAspect="1"/>
             </wp:cNvGraphicFramePr>
@@ -501,7 +479,7 @@
                   <pic:spPr>
                     <a:xfrm>
                       <a:off x="0" y="0"/>
-                      <a:ext cx="5274310" cy="1701800"/>
+                      <a:ext cx="5274310" cy="1616075"/>
                     </a:xfrm>
                     <a:prstGeom prst="rect">
                       <a:avLst/>
@@ -515,49 +493,15 @@
       </w:r>
     </w:p>
     <w:p>
-      <w:pPr>
-        <w:pStyle w:val="ListParagraph"/>
-        <w:numPr>
-          <w:ilvl w:val="0"/>
-          <w:numId w:val="15"/>
-        </w:numPr>
-      </w:pPr>
-      <w:r>
-        <w:lastRenderedPageBreak/>
-        <w:t xml:space="preserve">Go to hive </w:t>
-      </w:r>
-    </w:p>
-    <w:p>
-      <w:pPr>
-        <w:pStyle w:val="ListParagraph"/>
-        <w:numPr>
-          <w:ilvl w:val="1"/>
-          <w:numId w:val="15"/>
-        </w:numPr>
-      </w:pPr>
-      <w:r>
-        <w:t>Hive view</w:t>
-      </w:r>
-    </w:p>
-    <w:p>
-      <w:pPr>
-        <w:pStyle w:val="ListParagraph"/>
-        <w:numPr>
-          <w:ilvl w:val="1"/>
-          <w:numId w:val="15"/>
-        </w:numPr>
-      </w:pPr>
-      <w:r>
-        <w:t>Upload a table</w:t>
-      </w:r>
-    </w:p>
-    <w:p>
-      <w:r>
+      <w:r>
+        <w:rPr>
+          <w:noProof/>
+        </w:rPr>
         <w:drawing>
-          <wp:inline distT="0" distB="0" distL="0" distR="0" wp14:anchorId="19D1CA16" wp14:editId="6DA31C82">
-            <wp:extent cx="5274310" cy="1397635"/>
+          <wp:inline distT="0" distB="0" distL="0" distR="0" wp14:anchorId="65B840D6" wp14:editId="13A461F9">
+            <wp:extent cx="5274310" cy="1701800"/>
             <wp:effectExtent l="0" t="0" r="2540" b="0"/>
-            <wp:docPr id="10" name="Picture 10"/>
+            <wp:docPr id="9" name="Picture 9"/>
             <wp:cNvGraphicFramePr>
               <a:graphicFrameLocks xmlns:a="http://schemas.openxmlformats.org/drawingml/2006/main" noChangeAspect="1"/>
             </wp:cNvGraphicFramePr>
@@ -577,7 +521,7 @@
                   <pic:spPr>
                     <a:xfrm>
                       <a:off x="0" y="0"/>
-                      <a:ext cx="5274310" cy="1397635"/>
+                      <a:ext cx="5274310" cy="1701800"/>
                     </a:xfrm>
                     <a:prstGeom prst="rect">
                       <a:avLst/>
@@ -590,40 +534,132 @@
         </w:drawing>
       </w:r>
     </w:p>
-    <w:p>
-      <w:pPr>
-        <w:pStyle w:val="ListParagraph"/>
-        <w:numPr>
-          <w:ilvl w:val="1"/>
-          <w:numId w:val="15"/>
-        </w:numPr>
-      </w:pPr>
-      <w:r>
-        <w:t xml:space="preserve">File type: csv side gear </w:t>
-      </w:r>
-    </w:p>
-    <w:p>
-      <w:pPr>
-        <w:pStyle w:val="ListParagraph"/>
-        <w:numPr>
-          <w:ilvl w:val="1"/>
-          <w:numId w:val="15"/>
-        </w:numPr>
-      </w:pPr>
-      <w:r>
-        <w:t>Separate by ta</w:t>
-      </w:r>
-      <w:r>
-        <w:t>b</w:t>
-      </w:r>
-    </w:p>
-    <w:p>
-      <w:r>
+    <w:p/>
+    <w:p/>
+    <w:p/>
+    <w:p/>
+    <w:p/>
+    <w:p/>
+    <w:p/>
+    <w:p/>
+    <w:p/>
+    <w:p>
+      <w:r>
+        <w:lastRenderedPageBreak/>
+        <w:t>PART 2: HIVE TABLE CREATION</w:t>
+      </w:r>
+    </w:p>
+    <w:p/>
+    <w:p>
+      <w:r>
+        <w:t>1. Navigate to:</w:t>
+      </w:r>
+    </w:p>
+    <w:p>
+      <w:r>
+        <w:t xml:space="preserve">   Ambari → Hive View</w:t>
+      </w:r>
+    </w:p>
+    <w:p>
+      <w:r>
+        <w:t>2. Select option:</w:t>
+      </w:r>
+    </w:p>
+    <w:p>
+      <w:r>
+        <w:t xml:space="preserve">   Upload Table</w:t>
+      </w:r>
+    </w:p>
+    <w:p>
+      <w:r>
+        <w:t>3. File settings:</w:t>
+      </w:r>
+    </w:p>
+    <w:p>
+      <w:r>
+        <w:t xml:space="preserve">   - File Type: CSV</w:t>
+      </w:r>
+    </w:p>
+    <w:p>
+      <w:r>
+        <w:t xml:space="preserve">   - Column Separator: Tab (\t)</w:t>
+      </w:r>
+    </w:p>
+    <w:p>
+      <w:r>
+        <w:t>4. Create database:</w:t>
+      </w:r>
+    </w:p>
+    <w:p>
+      <w:r>
+        <w:t xml:space="preserve">   CREATE DATABASE ml_db;</w:t>
+      </w:r>
+    </w:p>
+    <w:p>
+      <w:r>
+        <w:t>5. Select data source:</w:t>
+      </w:r>
+    </w:p>
+    <w:p>
+      <w:r>
+        <w:t xml:space="preserve">   Local File (u.data)</w:t>
+      </w:r>
+    </w:p>
+    <w:p>
+      <w:r>
+        <w:t>6. Table details:</w:t>
+      </w:r>
+    </w:p>
+    <w:p>
+      <w:r>
+        <w:t xml:space="preserve">   Table Name: user_rating</w:t>
+      </w:r>
+    </w:p>
+    <w:p>
+      <w:r>
+        <w:t>7. Define columns:</w:t>
+      </w:r>
+    </w:p>
+    <w:p>
+      <w:r>
+        <w:t xml:space="preserve">   - user_id INT</w:t>
+      </w:r>
+    </w:p>
+    <w:p>
+      <w:r>
+        <w:t xml:space="preserve">   - movie_id INT</w:t>
+      </w:r>
+    </w:p>
+    <w:p>
+      <w:r>
+        <w:t xml:space="preserve">   - rating INT</w:t>
+      </w:r>
+    </w:p>
+    <w:p>
+      <w:r>
+        <w:t xml:space="preserve">   - date_time_stamp STRING</w:t>
+      </w:r>
+    </w:p>
+    <w:p>
+      <w:r>
+        <w:t xml:space="preserve">   (Note: If timestamp causes error, use STRING datatype)</w:t>
+      </w:r>
+    </w:p>
+    <w:p>
+      <w:r>
+        <w:t>8. Click Upload Table to create Hive table</w:t>
+      </w:r>
+    </w:p>
+    <w:p>
+      <w:r>
+        <w:rPr>
+          <w:noProof/>
+        </w:rPr>
         <w:drawing>
-          <wp:inline distT="0" distB="0" distL="0" distR="0" wp14:anchorId="258DD418" wp14:editId="3F155077">
-            <wp:extent cx="5274310" cy="1887220"/>
+          <wp:inline distT="0" distB="0" distL="0" distR="0" wp14:anchorId="19D1CA16" wp14:editId="6DA31C82">
+            <wp:extent cx="5274310" cy="1397635"/>
             <wp:effectExtent l="0" t="0" r="2540" b="0"/>
-            <wp:docPr id="11" name="Picture 11"/>
+            <wp:docPr id="10" name="Picture 10"/>
             <wp:cNvGraphicFramePr>
               <a:graphicFrameLocks xmlns:a="http://schemas.openxmlformats.org/drawingml/2006/main" noChangeAspect="1"/>
             </wp:cNvGraphicFramePr>
@@ -643,7 +679,7 @@
                   <pic:spPr>
                     <a:xfrm>
                       <a:off x="0" y="0"/>
-                      <a:ext cx="5274310" cy="1887220"/>
+                      <a:ext cx="5274310" cy="1397635"/>
                     </a:xfrm>
                     <a:prstGeom prst="rect">
                       <a:avLst/>
@@ -656,26 +692,17 @@
         </w:drawing>
       </w:r>
     </w:p>
-    <w:p/>
-    <w:p>
-      <w:pPr>
-        <w:pStyle w:val="ListParagraph"/>
-        <w:numPr>
-          <w:ilvl w:val="1"/>
-          <w:numId w:val="15"/>
-        </w:numPr>
-      </w:pPr>
-      <w:r>
-        <w:t>Create database:</w:t>
-      </w:r>
-    </w:p>
-    <w:p>
-      <w:r>
+    <w:p>
+      <w:r>
+        <w:rPr>
+          <w:noProof/>
+        </w:rPr>
+        <w:lastRenderedPageBreak/>
         <w:drawing>
-          <wp:inline distT="0" distB="0" distL="0" distR="0" wp14:anchorId="5470BA48" wp14:editId="08BBC8F5">
-            <wp:extent cx="5274310" cy="2289175"/>
+          <wp:inline distT="0" distB="0" distL="0" distR="0" wp14:anchorId="258DD418" wp14:editId="3F155077">
+            <wp:extent cx="5274310" cy="1887220"/>
             <wp:effectExtent l="0" t="0" r="2540" b="0"/>
-            <wp:docPr id="13" name="Picture 13"/>
+            <wp:docPr id="11" name="Picture 11"/>
             <wp:cNvGraphicFramePr>
               <a:graphicFrameLocks xmlns:a="http://schemas.openxmlformats.org/drawingml/2006/main" noChangeAspect="1"/>
             </wp:cNvGraphicFramePr>
@@ -695,7 +722,7 @@
                   <pic:spPr>
                     <a:xfrm>
                       <a:off x="0" y="0"/>
-                      <a:ext cx="5274310" cy="2289175"/>
+                      <a:ext cx="5274310" cy="1887220"/>
                     </a:xfrm>
                     <a:prstGeom prst="rect">
                       <a:avLst/>
@@ -708,115 +735,17 @@
         </w:drawing>
       </w:r>
     </w:p>
-    <w:p>
-      <w:pPr>
-        <w:pStyle w:val="ListParagraph"/>
-        <w:numPr>
-          <w:ilvl w:val="1"/>
-          <w:numId w:val="15"/>
-        </w:numPr>
-      </w:pPr>
-      <w:r>
-        <w:t xml:space="preserve">Select from </w:t>
-      </w:r>
-      <w:proofErr w:type="spellStart"/>
-      <w:r>
-        <w:t>locatl</w:t>
-      </w:r>
-      <w:proofErr w:type="spellEnd"/>
-      <w:r>
-        <w:t>(</w:t>
-      </w:r>
-      <w:proofErr w:type="spellStart"/>
-      <w:r>
-        <w:t>u.data</w:t>
-      </w:r>
-      <w:proofErr w:type="spellEnd"/>
-      <w:r>
-        <w:t>)</w:t>
-      </w:r>
-    </w:p>
-    <w:p>
-      <w:pPr>
-        <w:pStyle w:val="ListParagraph"/>
-        <w:numPr>
-          <w:ilvl w:val="1"/>
-          <w:numId w:val="15"/>
-        </w:numPr>
-      </w:pPr>
-      <w:r>
-        <w:t xml:space="preserve">Table name: </w:t>
-      </w:r>
-      <w:proofErr w:type="spellStart"/>
-      <w:r>
-        <w:t>user_rating</w:t>
-      </w:r>
-      <w:proofErr w:type="spellEnd"/>
-    </w:p>
-    <w:p>
-      <w:pPr>
-        <w:pStyle w:val="ListParagraph"/>
-        <w:numPr>
-          <w:ilvl w:val="1"/>
-          <w:numId w:val="15"/>
-        </w:numPr>
-      </w:pPr>
-      <w:r>
-        <w:t xml:space="preserve">Column, name </w:t>
-      </w:r>
-      <w:proofErr w:type="gramStart"/>
-      <w:r>
-        <w:t>it :</w:t>
-      </w:r>
-      <w:proofErr w:type="gramEnd"/>
-      <w:r>
-        <w:t xml:space="preserve"> </w:t>
-      </w:r>
-      <w:proofErr w:type="spellStart"/>
-      <w:r>
-        <w:t>user_id</w:t>
-      </w:r>
-      <w:proofErr w:type="spellEnd"/>
-      <w:r>
-        <w:t xml:space="preserve">, </w:t>
-      </w:r>
-      <w:proofErr w:type="spellStart"/>
-      <w:r>
-        <w:t>movie_id</w:t>
-      </w:r>
-      <w:proofErr w:type="spellEnd"/>
-      <w:r>
-        <w:t xml:space="preserve">, rating, </w:t>
-      </w:r>
-      <w:proofErr w:type="spellStart"/>
-      <w:r>
-        <w:t>data_time_stamp</w:t>
-      </w:r>
-      <w:proofErr w:type="spellEnd"/>
-    </w:p>
-    <w:p>
-      <w:pPr>
-        <w:pStyle w:val="ListParagraph"/>
-        <w:numPr>
-          <w:ilvl w:val="1"/>
-          <w:numId w:val="15"/>
-        </w:numPr>
-      </w:pPr>
-      <w:r>
-        <w:t>Click upload table</w:t>
-      </w:r>
-      <w:r>
-        <w:t xml:space="preserve"> (if error change time stamp to string)</w:t>
-      </w:r>
-    </w:p>
-    <w:p>
-      <w:r>
-        <w:lastRenderedPageBreak/>
+    <w:p/>
+    <w:p>
+      <w:r>
+        <w:rPr>
+          <w:noProof/>
+        </w:rPr>
         <w:drawing>
-          <wp:inline distT="0" distB="0" distL="0" distR="0" wp14:anchorId="79D4AABA" wp14:editId="48E4DCCC">
-            <wp:extent cx="5274310" cy="3123565"/>
-            <wp:effectExtent l="0" t="0" r="2540" b="635"/>
-            <wp:docPr id="14" name="Picture 14"/>
+          <wp:inline distT="0" distB="0" distL="0" distR="0" wp14:anchorId="5470BA48" wp14:editId="08BBC8F5">
+            <wp:extent cx="5274310" cy="2289175"/>
+            <wp:effectExtent l="0" t="0" r="2540" b="0"/>
+            <wp:docPr id="13" name="Picture 13"/>
             <wp:cNvGraphicFramePr>
               <a:graphicFrameLocks xmlns:a="http://schemas.openxmlformats.org/drawingml/2006/main" noChangeAspect="1"/>
             </wp:cNvGraphicFramePr>
@@ -836,7 +765,7 @@
                   <pic:spPr>
                     <a:xfrm>
                       <a:off x="0" y="0"/>
-                      <a:ext cx="5274310" cy="3123565"/>
+                      <a:ext cx="5274310" cy="2289175"/>
                     </a:xfrm>
                     <a:prstGeom prst="rect">
                       <a:avLst/>
@@ -850,49 +779,15 @@
       </w:r>
     </w:p>
     <w:p>
-      <w:pPr>
-        <w:ind w:left="720"/>
-      </w:pPr>
-    </w:p>
-    <w:p>
-      <w:pPr>
-        <w:pStyle w:val="ListParagraph"/>
-        <w:numPr>
-          <w:ilvl w:val="0"/>
-          <w:numId w:val="15"/>
-        </w:numPr>
-      </w:pPr>
-      <w:r>
-        <w:t>Go to query</w:t>
-      </w:r>
-    </w:p>
-    <w:p>
-      <w:pPr>
-        <w:pStyle w:val="ListParagraph"/>
-        <w:numPr>
-          <w:ilvl w:val="1"/>
-          <w:numId w:val="15"/>
-        </w:numPr>
-      </w:pPr>
-      <w:r>
-        <w:t xml:space="preserve">Select * from my_user_ratings2 where </w:t>
-      </w:r>
-      <w:proofErr w:type="spellStart"/>
-      <w:r>
-        <w:t>user_id</w:t>
-      </w:r>
-      <w:proofErr w:type="spellEnd"/>
-      <w:r>
-        <w:t xml:space="preserve"> = 279;</w:t>
-      </w:r>
-    </w:p>
-    <w:p>
-      <w:r>
+      <w:r>
+        <w:rPr>
+          <w:noProof/>
+        </w:rPr>
         <w:drawing>
-          <wp:inline distT="0" distB="0" distL="0" distR="0" wp14:anchorId="14F2F2BB" wp14:editId="36C0B71F">
-            <wp:extent cx="5274310" cy="3399155"/>
-            <wp:effectExtent l="0" t="0" r="2540" b="0"/>
-            <wp:docPr id="15" name="Picture 15"/>
+          <wp:inline distT="0" distB="0" distL="0" distR="0" wp14:anchorId="79D4AABA" wp14:editId="48E4DCCC">
+            <wp:extent cx="5274310" cy="3123565"/>
+            <wp:effectExtent l="0" t="0" r="2540" b="635"/>
+            <wp:docPr id="14" name="Picture 14"/>
             <wp:cNvGraphicFramePr>
               <a:graphicFrameLocks xmlns:a="http://schemas.openxmlformats.org/drawingml/2006/main" noChangeAspect="1"/>
             </wp:cNvGraphicFramePr>
@@ -912,6 +807,81 @@
                   <pic:spPr>
                     <a:xfrm>
                       <a:off x="0" y="0"/>
+                      <a:ext cx="5274310" cy="3123565"/>
+                    </a:xfrm>
+                    <a:prstGeom prst="rect">
+                      <a:avLst/>
+                    </a:prstGeom>
+                  </pic:spPr>
+                </pic:pic>
+              </a:graphicData>
+            </a:graphic>
+          </wp:inline>
+        </w:drawing>
+      </w:r>
+    </w:p>
+    <w:p/>
+    <w:p/>
+    <w:p/>
+    <w:p>
+      <w:pPr>
+        <w:ind w:left="720"/>
+      </w:pPr>
+    </w:p>
+    <w:p>
+      <w:r>
+        <w:lastRenderedPageBreak/>
+        <w:t>PART 3: QUERY EXECUTION</w:t>
+      </w:r>
+    </w:p>
+    <w:p/>
+    <w:p>
+      <w:r>
+        <w:t>-- Query to fetch ratings of a specific user</w:t>
+      </w:r>
+    </w:p>
+    <w:p>
+      <w:r>
+        <w:t>SELECT *</w:t>
+      </w:r>
+    </w:p>
+    <w:p>
+      <w:r>
+        <w:t>FROM user_rating</w:t>
+      </w:r>
+    </w:p>
+    <w:p>
+      <w:r>
+        <w:t>WHERE user_id = 279;</w:t>
+      </w:r>
+      <w:r>
+        <w:rPr>
+          <w:noProof/>
+        </w:rPr>
+        <w:drawing>
+          <wp:inline distT="0" distB="0" distL="0" distR="0" wp14:anchorId="14F2F2BB" wp14:editId="36C0B71F">
+            <wp:extent cx="5274310" cy="3399155"/>
+            <wp:effectExtent l="0" t="0" r="2540" b="0"/>
+            <wp:docPr id="15" name="Picture 15"/>
+            <wp:cNvGraphicFramePr>
+              <a:graphicFrameLocks xmlns:a="http://schemas.openxmlformats.org/drawingml/2006/main" noChangeAspect="1"/>
+            </wp:cNvGraphicFramePr>
+            <a:graphic xmlns:a="http://schemas.openxmlformats.org/drawingml/2006/main">
+              <a:graphicData uri="http://schemas.openxmlformats.org/drawingml/2006/picture">
+                <pic:pic xmlns:pic="http://schemas.openxmlformats.org/drawingml/2006/picture">
+                  <pic:nvPicPr>
+                    <pic:cNvPr id="1" name=""/>
+                    <pic:cNvPicPr/>
+                  </pic:nvPicPr>
+                  <pic:blipFill>
+                    <a:blip r:embed="rId19"/>
+                    <a:stretch>
+                      <a:fillRect/>
+                    </a:stretch>
+                  </pic:blipFill>
+                  <pic:spPr>
+                    <a:xfrm>
+                      <a:off x="0" y="0"/>
                       <a:ext cx="5274310" cy="3399155"/>
                     </a:xfrm>
                     <a:prstGeom prst="rect">
@@ -926,6 +896,37 @@
       </w:r>
     </w:p>
     <w:p/>
+    <w:p>
+      <w:r>
+        <w:t>CONCLUSION</w:t>
+      </w:r>
+    </w:p>
+    <w:p/>
+    <w:p>
+      <w:r>
+        <w:t>Using Ambari, datasets were successfully uploaded to HDFS and</w:t>
+      </w:r>
+    </w:p>
+    <w:p>
+      <w:r>
+        <w:t>processed through Hive. Hive tables were created directly from</w:t>
+      </w:r>
+    </w:p>
+    <w:p>
+      <w:r>
+        <w:t>HDFS data and queried using HiveQL. This lab demonstrates practical</w:t>
+      </w:r>
+    </w:p>
+    <w:p>
+      <w:r>
+        <w:t>integration of HDFS storage and Hive-based data analysis within</w:t>
+      </w:r>
+    </w:p>
+    <w:p>
+      <w:r>
+        <w:t>the Hadoop ecosystem.</w:t>
+      </w:r>
+    </w:p>
     <w:sectPr>
       <w:pgSz w:w="11906" w:h="16838" w:code="9"/>
       <w:pgMar w:top="1440" w:right="1440" w:bottom="1440" w:left="2160" w:header="720" w:footer="720" w:gutter="0"/>
@@ -1278,6 +1279,95 @@
     </w:lvl>
   </w:abstractNum>
   <w:abstractNum w:abstractNumId="3" w15:restartNumberingAfterBreak="0">
+    <w:nsid w:val="23D7341F"/>
+    <w:multiLevelType w:val="hybridMultilevel"/>
+    <w:tmpl w:val="63484CAA"/>
+    <w:lvl w:ilvl="0" w:tplc="0409000F">
+      <w:start w:val="1"/>
+      <w:numFmt w:val="decimal"/>
+      <w:lvlText w:val="%1."/>
+      <w:lvlJc w:val="left"/>
+      <w:pPr>
+        <w:ind w:left="720" w:hanging="360"/>
+      </w:pPr>
+      <w:rPr>
+        <w:rFonts w:hint="default"/>
+      </w:rPr>
+    </w:lvl>
+    <w:lvl w:ilvl="1" w:tplc="04090019" w:tentative="1">
+      <w:start w:val="1"/>
+      <w:numFmt w:val="lowerLetter"/>
+      <w:lvlText w:val="%2."/>
+      <w:lvlJc w:val="left"/>
+      <w:pPr>
+        <w:ind w:left="1440" w:hanging="360"/>
+      </w:pPr>
+    </w:lvl>
+    <w:lvl w:ilvl="2" w:tplc="0409001B" w:tentative="1">
+      <w:start w:val="1"/>
+      <w:numFmt w:val="lowerRoman"/>
+      <w:lvlText w:val="%3."/>
+      <w:lvlJc w:val="right"/>
+      <w:pPr>
+        <w:ind w:left="2160" w:hanging="180"/>
+      </w:pPr>
+    </w:lvl>
+    <w:lvl w:ilvl="3" w:tplc="0409000F" w:tentative="1">
+      <w:start w:val="1"/>
+      <w:numFmt w:val="decimal"/>
+      <w:lvlText w:val="%4."/>
+      <w:lvlJc w:val="left"/>
+      <w:pPr>
+        <w:ind w:left="2880" w:hanging="360"/>
+      </w:pPr>
+    </w:lvl>
+    <w:lvl w:ilvl="4" w:tplc="04090019" w:tentative="1">
+      <w:start w:val="1"/>
+      <w:numFmt w:val="lowerLetter"/>
+      <w:lvlText w:val="%5."/>
+      <w:lvlJc w:val="left"/>
+      <w:pPr>
+        <w:ind w:left="3600" w:hanging="360"/>
+      </w:pPr>
+    </w:lvl>
+    <w:lvl w:ilvl="5" w:tplc="0409001B" w:tentative="1">
+      <w:start w:val="1"/>
+      <w:numFmt w:val="lowerRoman"/>
+      <w:lvlText w:val="%6."/>
+      <w:lvlJc w:val="right"/>
+      <w:pPr>
+        <w:ind w:left="4320" w:hanging="180"/>
+      </w:pPr>
+    </w:lvl>
+    <w:lvl w:ilvl="6" w:tplc="0409000F" w:tentative="1">
+      <w:start w:val="1"/>
+      <w:numFmt w:val="decimal"/>
+      <w:lvlText w:val="%7."/>
+      <w:lvlJc w:val="left"/>
+      <w:pPr>
+        <w:ind w:left="5040" w:hanging="360"/>
+      </w:pPr>
+    </w:lvl>
+    <w:lvl w:ilvl="7" w:tplc="04090019" w:tentative="1">
+      <w:start w:val="1"/>
+      <w:numFmt w:val="lowerLetter"/>
+      <w:lvlText w:val="%8."/>
+      <w:lvlJc w:val="left"/>
+      <w:pPr>
+        <w:ind w:left="5760" w:hanging="360"/>
+      </w:pPr>
+    </w:lvl>
+    <w:lvl w:ilvl="8" w:tplc="0409001B" w:tentative="1">
+      <w:start w:val="1"/>
+      <w:numFmt w:val="lowerRoman"/>
+      <w:lvlText w:val="%9."/>
+      <w:lvlJc w:val="right"/>
+      <w:pPr>
+        <w:ind w:left="6480" w:hanging="180"/>
+      </w:pPr>
+    </w:lvl>
+  </w:abstractNum>
+  <w:abstractNum w:abstractNumId="4" w15:restartNumberingAfterBreak="0">
     <w:nsid w:val="301C4BE5"/>
     <w:multiLevelType w:val="multilevel"/>
     <w:tmpl w:val="DF7E7226"/>
@@ -1394,7 +1484,7 @@
       </w:rPr>
     </w:lvl>
   </w:abstractNum>
-  <w:abstractNum w:abstractNumId="4" w15:restartNumberingAfterBreak="0">
+  <w:abstractNum w:abstractNumId="5" w15:restartNumberingAfterBreak="0">
     <w:nsid w:val="30AD271E"/>
     <w:multiLevelType w:val="multilevel"/>
     <w:tmpl w:val="761C9754"/>
@@ -1514,7 +1604,7 @@
       </w:rPr>
     </w:lvl>
   </w:abstractNum>
-  <w:abstractNum w:abstractNumId="5" w15:restartNumberingAfterBreak="0">
+  <w:abstractNum w:abstractNumId="6" w15:restartNumberingAfterBreak="0">
     <w:nsid w:val="375B61D3"/>
     <w:multiLevelType w:val="hybridMultilevel"/>
     <w:tmpl w:val="BAEEF462"/>
@@ -1600,7 +1690,7 @@
       </w:pPr>
     </w:lvl>
   </w:abstractNum>
-  <w:abstractNum w:abstractNumId="6" w15:restartNumberingAfterBreak="0">
+  <w:abstractNum w:abstractNumId="7" w15:restartNumberingAfterBreak="0">
     <w:nsid w:val="52BA72E6"/>
     <w:multiLevelType w:val="multilevel"/>
     <w:tmpl w:val="52E8FC44"/>
@@ -1714,7 +1804,96 @@
       </w:pPr>
     </w:lvl>
   </w:abstractNum>
-  <w:abstractNum w:abstractNumId="7" w15:restartNumberingAfterBreak="0">
+  <w:abstractNum w:abstractNumId="8" w15:restartNumberingAfterBreak="0">
+    <w:nsid w:val="5A3A2C64"/>
+    <w:multiLevelType w:val="hybridMultilevel"/>
+    <w:tmpl w:val="AC3E5AC2"/>
+    <w:lvl w:ilvl="0" w:tplc="0409000F">
+      <w:start w:val="1"/>
+      <w:numFmt w:val="decimal"/>
+      <w:lvlText w:val="%1."/>
+      <w:lvlJc w:val="left"/>
+      <w:pPr>
+        <w:ind w:left="720" w:hanging="360"/>
+      </w:pPr>
+      <w:rPr>
+        <w:rFonts w:hint="default"/>
+      </w:rPr>
+    </w:lvl>
+    <w:lvl w:ilvl="1" w:tplc="04090019" w:tentative="1">
+      <w:start w:val="1"/>
+      <w:numFmt w:val="lowerLetter"/>
+      <w:lvlText w:val="%2."/>
+      <w:lvlJc w:val="left"/>
+      <w:pPr>
+        <w:ind w:left="1440" w:hanging="360"/>
+      </w:pPr>
+    </w:lvl>
+    <w:lvl w:ilvl="2" w:tplc="0409001B" w:tentative="1">
+      <w:start w:val="1"/>
+      <w:numFmt w:val="lowerRoman"/>
+      <w:lvlText w:val="%3."/>
+      <w:lvlJc w:val="right"/>
+      <w:pPr>
+        <w:ind w:left="2160" w:hanging="180"/>
+      </w:pPr>
+    </w:lvl>
+    <w:lvl w:ilvl="3" w:tplc="0409000F" w:tentative="1">
+      <w:start w:val="1"/>
+      <w:numFmt w:val="decimal"/>
+      <w:lvlText w:val="%4."/>
+      <w:lvlJc w:val="left"/>
+      <w:pPr>
+        <w:ind w:left="2880" w:hanging="360"/>
+      </w:pPr>
+    </w:lvl>
+    <w:lvl w:ilvl="4" w:tplc="04090019" w:tentative="1">
+      <w:start w:val="1"/>
+      <w:numFmt w:val="lowerLetter"/>
+      <w:lvlText w:val="%5."/>
+      <w:lvlJc w:val="left"/>
+      <w:pPr>
+        <w:ind w:left="3600" w:hanging="360"/>
+      </w:pPr>
+    </w:lvl>
+    <w:lvl w:ilvl="5" w:tplc="0409001B" w:tentative="1">
+      <w:start w:val="1"/>
+      <w:numFmt w:val="lowerRoman"/>
+      <w:lvlText w:val="%6."/>
+      <w:lvlJc w:val="right"/>
+      <w:pPr>
+        <w:ind w:left="4320" w:hanging="180"/>
+      </w:pPr>
+    </w:lvl>
+    <w:lvl w:ilvl="6" w:tplc="0409000F" w:tentative="1">
+      <w:start w:val="1"/>
+      <w:numFmt w:val="decimal"/>
+      <w:lvlText w:val="%7."/>
+      <w:lvlJc w:val="left"/>
+      <w:pPr>
+        <w:ind w:left="5040" w:hanging="360"/>
+      </w:pPr>
+    </w:lvl>
+    <w:lvl w:ilvl="7" w:tplc="04090019" w:tentative="1">
+      <w:start w:val="1"/>
+      <w:numFmt w:val="lowerLetter"/>
+      <w:lvlText w:val="%8."/>
+      <w:lvlJc w:val="left"/>
+      <w:pPr>
+        <w:ind w:left="5760" w:hanging="360"/>
+      </w:pPr>
+    </w:lvl>
+    <w:lvl w:ilvl="8" w:tplc="0409001B" w:tentative="1">
+      <w:start w:val="1"/>
+      <w:numFmt w:val="lowerRoman"/>
+      <w:lvlText w:val="%9."/>
+      <w:lvlJc w:val="right"/>
+      <w:pPr>
+        <w:ind w:left="6480" w:hanging="180"/>
+      </w:pPr>
+    </w:lvl>
+  </w:abstractNum>
+  <w:abstractNum w:abstractNumId="9" w15:restartNumberingAfterBreak="0">
     <w:nsid w:val="6F6E25ED"/>
     <w:multiLevelType w:val="hybridMultilevel"/>
     <w:tmpl w:val="036C8BC0"/>
@@ -1800,7 +1979,7 @@
       </w:pPr>
     </w:lvl>
   </w:abstractNum>
-  <w:abstractNum w:abstractNumId="8" w15:restartNumberingAfterBreak="0">
+  <w:abstractNum w:abstractNumId="10" w15:restartNumberingAfterBreak="0">
     <w:nsid w:val="7DFA3A6A"/>
     <w:multiLevelType w:val="multilevel"/>
     <w:tmpl w:val="DF8A471A"/>
@@ -1897,49 +2076,55 @@
     </w:lvl>
   </w:abstractNum>
   <w:num w:numId="1">
-    <w:abstractNumId w:val="4"/>
+    <w:abstractNumId w:val="5"/>
   </w:num>
   <w:num w:numId="2">
     <w:abstractNumId w:val="1"/>
   </w:num>
   <w:num w:numId="3">
-    <w:abstractNumId w:val="4"/>
+    <w:abstractNumId w:val="5"/>
   </w:num>
   <w:num w:numId="4">
-    <w:abstractNumId w:val="4"/>
+    <w:abstractNumId w:val="5"/>
   </w:num>
   <w:num w:numId="5">
-    <w:abstractNumId w:val="4"/>
+    <w:abstractNumId w:val="5"/>
   </w:num>
   <w:num w:numId="6">
-    <w:abstractNumId w:val="7"/>
+    <w:abstractNumId w:val="9"/>
   </w:num>
   <w:num w:numId="7">
-    <w:abstractNumId w:val="8"/>
+    <w:abstractNumId w:val="10"/>
   </w:num>
   <w:num w:numId="8">
-    <w:abstractNumId w:val="8"/>
+    <w:abstractNumId w:val="10"/>
   </w:num>
   <w:num w:numId="9">
     <w:abstractNumId w:val="0"/>
   </w:num>
   <w:num w:numId="10">
-    <w:abstractNumId w:val="3"/>
+    <w:abstractNumId w:val="4"/>
   </w:num>
   <w:num w:numId="11">
-    <w:abstractNumId w:val="8"/>
+    <w:abstractNumId w:val="10"/>
   </w:num>
   <w:num w:numId="12">
     <w:abstractNumId w:val="2"/>
   </w:num>
   <w:num w:numId="13">
+    <w:abstractNumId w:val="10"/>
+  </w:num>
+  <w:num w:numId="14">
+    <w:abstractNumId w:val="7"/>
+  </w:num>
+  <w:num w:numId="15">
+    <w:abstractNumId w:val="6"/>
+  </w:num>
+  <w:num w:numId="16">
     <w:abstractNumId w:val="8"/>
   </w:num>
-  <w:num w:numId="14">
-    <w:abstractNumId w:val="6"/>
-  </w:num>
-  <w:num w:numId="15">
-    <w:abstractNumId w:val="5"/>
+  <w:num w:numId="17">
+    <w:abstractNumId w:val="3"/>
   </w:num>
 </w:numbering>
 </file>

</xml_diff>